<commit_message>
Changed a perticipants in doubles team
</commit_message>
<xml_diff>
--- a/Bracket Doubles.docx
+++ b/Bracket Doubles.docx
@@ -22,7 +22,7 @@
                 <wp:effectExtent l="0" t="0" r="27305" b="12065"/>
                 <wp:wrapNone/>
                 <wp:docPr id="1" name="Rectangle 81"/>
-                <wp:cNvGraphicFramePr xmlns:a="http://schemas.openxmlformats.org/drawingml/2006/main"/>
+                <wp:cNvGraphicFramePr/>
                 <a:graphic xmlns:a="http://schemas.openxmlformats.org/drawingml/2006/main">
                   <a:graphicData uri="http://schemas.microsoft.com/office/word/2010/wordprocessingShape">
                     <wps:wsp>
@@ -600,7 +600,7 @@
                 <wp:effectExtent l="0" t="0" r="27940" b="12065"/>
                 <wp:wrapNone/>
                 <wp:docPr id="40" name="Rectangle 81"/>
-                <wp:cNvGraphicFramePr xmlns:a="http://schemas.openxmlformats.org/drawingml/2006/main"/>
+                <wp:cNvGraphicFramePr/>
                 <a:graphic xmlns:a="http://schemas.openxmlformats.org/drawingml/2006/main">
                   <a:graphicData uri="http://schemas.microsoft.com/office/word/2010/wordprocessingShape">
                     <wps:wsp>
@@ -732,7 +732,7 @@
                 <wp:effectExtent l="0" t="0" r="27940" b="11430"/>
                 <wp:wrapNone/>
                 <wp:docPr id="36" name="Rectangle 26"/>
-                <wp:cNvGraphicFramePr xmlns:a="http://schemas.openxmlformats.org/drawingml/2006/main"/>
+                <wp:cNvGraphicFramePr/>
                 <a:graphic xmlns:a="http://schemas.openxmlformats.org/drawingml/2006/main">
                   <a:graphicData uri="http://schemas.microsoft.com/office/word/2010/wordprocessingShape">
                     <wps:wsp>
@@ -784,7 +784,6 @@
                                 <w:szCs w:val="22"/>
                               </w:rPr>
                             </w:pPr>
-                            <w:proofErr w:type="gramStart"/>
                             <w:r>
                               <w:rPr>
                                 <w:rFonts w:asciiTheme="minorHAnsi" w:hAnsi="Cambria" w:cstheme="minorBidi"/>
@@ -794,7 +793,6 @@
                               </w:rPr>
                               <w:t>Time:-</w:t>
                             </w:r>
-                            <w:proofErr w:type="gramEnd"/>
                             <w:r>
                               <w:rPr>
                                 <w:rFonts w:asciiTheme="minorHAnsi" w:hAnsi="Cambria" w:cstheme="minorBidi"/>
@@ -924,7 +922,6 @@
                           <w:szCs w:val="22"/>
                         </w:rPr>
                       </w:pPr>
-                      <w:proofErr w:type="gramStart"/>
                       <w:r>
                         <w:rPr>
                           <w:rFonts w:asciiTheme="minorHAnsi" w:hAnsi="Cambria" w:cstheme="minorBidi"/>
@@ -934,7 +931,6 @@
                         </w:rPr>
                         <w:t>Time:-</w:t>
                       </w:r>
-                      <w:proofErr w:type="gramEnd"/>
                       <w:r>
                         <w:rPr>
                           <w:rFonts w:asciiTheme="minorHAnsi" w:hAnsi="Cambria" w:cstheme="minorBidi"/>
@@ -1116,7 +1112,7 @@
           </mc:Choice>
           <mc:Fallback>
             <w:pict>
-              <v:shape w14:anchorId="0CC3623F" id="Half Frame 47" o:spid="_x0000_s1026" style="position:absolute;margin-left:536.35pt;margin-top:226.25pt;width:148.95pt;height:141.25pt;rotation:8751693fd;z-index:250864128;visibility:visible;mso-wrap-style:square;mso-width-percent:0;mso-height-percent:0;mso-wrap-distance-left:9pt;mso-wrap-distance-top:0;mso-wrap-distance-right:9pt;mso-wrap-distance-bottom:0;mso-position-horizontal:absolute;mso-position-horizontal-relative:text;mso-position-vertical:absolute;mso-position-vertical-relative:text;mso-width-percent:0;mso-height-percent:0;mso-width-relative:margin;mso-height-relative:margin;v-text-anchor:middle" coordsize="1891356,1793816" o:gfxdata="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" path="m,l1891356,,1260910,597933r-662977,l597933,1226720,,1793816,,xe" fillcolor="black [3213]" strokecolor="black [3200]">
+              <v:shape w14:anchorId="4C1C4768" id="Half Frame 47" o:spid="_x0000_s1026" style="position:absolute;margin-left:536.35pt;margin-top:226.25pt;width:148.95pt;height:141.25pt;rotation:8751693fd;z-index:250864128;visibility:visible;mso-wrap-style:square;mso-width-percent:0;mso-height-percent:0;mso-wrap-distance-left:9pt;mso-wrap-distance-top:0;mso-wrap-distance-right:9pt;mso-wrap-distance-bottom:0;mso-position-horizontal:absolute;mso-position-horizontal-relative:text;mso-position-vertical:absolute;mso-position-vertical-relative:text;mso-width-percent:0;mso-height-percent:0;mso-width-relative:margin;mso-height-relative:margin;v-text-anchor:middle" coordsize="1891356,1793816" o:gfxdata="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" path="m,l1891356,,1260910,597933r-662977,l597933,1226720,,1793816,,xe" fillcolor="black [3213]" strokecolor="black [3200]">
                 <v:path arrowok="t" o:connecttype="custom" o:connectlocs="0,0;1891356,0;1260910,597933;597933,597933;597933,1226720;0,1793816;0,0" o:connectangles="0,0,0,0,0,0,0"/>
               </v:shape>
             </w:pict>
@@ -1142,7 +1138,7 @@
                 <wp:effectExtent l="0" t="0" r="27940" b="11430"/>
                 <wp:wrapNone/>
                 <wp:docPr id="34" name="Rectangle 26"/>
-                <wp:cNvGraphicFramePr xmlns:a="http://schemas.openxmlformats.org/drawingml/2006/main"/>
+                <wp:cNvGraphicFramePr/>
                 <a:graphic xmlns:a="http://schemas.openxmlformats.org/drawingml/2006/main">
                   <a:graphicData uri="http://schemas.microsoft.com/office/word/2010/wordprocessingShape">
                     <wps:wsp>
@@ -1194,7 +1190,6 @@
                                 <w:szCs w:val="22"/>
                               </w:rPr>
                             </w:pPr>
-                            <w:proofErr w:type="gramStart"/>
                             <w:r>
                               <w:rPr>
                                 <w:rFonts w:asciiTheme="minorHAnsi" w:hAnsi="Cambria" w:cstheme="minorBidi"/>
@@ -1204,7 +1199,6 @@
                               </w:rPr>
                               <w:t>Time:-</w:t>
                             </w:r>
-                            <w:proofErr w:type="gramEnd"/>
                             <w:r>
                               <w:rPr>
                                 <w:rFonts w:asciiTheme="minorHAnsi" w:hAnsi="Cambria" w:cstheme="minorBidi"/>
@@ -1369,7 +1363,6 @@
                           <w:szCs w:val="22"/>
                         </w:rPr>
                       </w:pPr>
-                      <w:proofErr w:type="gramStart"/>
                       <w:r>
                         <w:rPr>
                           <w:rFonts w:asciiTheme="minorHAnsi" w:hAnsi="Cambria" w:cstheme="minorBidi"/>
@@ -1379,7 +1372,6 @@
                         </w:rPr>
                         <w:t>Time:-</w:t>
                       </w:r>
-                      <w:proofErr w:type="gramEnd"/>
                       <w:r>
                         <w:rPr>
                           <w:rFonts w:asciiTheme="minorHAnsi" w:hAnsi="Cambria" w:cstheme="minorBidi"/>
@@ -1596,7 +1588,7 @@
           </mc:Choice>
           <mc:Fallback>
             <w:pict>
-              <v:shape w14:anchorId="595D8368" id="Half Frame 46" o:spid="_x0000_s1026" style="position:absolute;margin-left:416.45pt;margin-top:404.55pt;width:50.4pt;height:48.75pt;rotation:8751693fd;z-index:252527104;visibility:visible;mso-wrap-style:square;mso-width-percent:0;mso-height-percent:0;mso-wrap-distance-left:9pt;mso-wrap-distance-top:0;mso-wrap-distance-right:9pt;mso-wrap-distance-bottom:0;mso-position-horizontal:absolute;mso-position-horizontal-relative:text;mso-position-vertical:absolute;mso-position-vertical-relative:text;mso-width-percent:0;mso-height-percent:0;mso-width-relative:margin;mso-height-relative:margin;v-text-anchor:middle" coordsize="640080,619125" o:gfxdata="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" path="m,l640080,,426722,206373r-220349,l206373,419508,,619125,,xe" fillcolor="black [3213]" strokecolor="black [3200]">
+              <v:shape w14:anchorId="556A03E6" id="Half Frame 46" o:spid="_x0000_s1026" style="position:absolute;margin-left:416.45pt;margin-top:404.55pt;width:50.4pt;height:48.75pt;rotation:8751693fd;z-index:252527104;visibility:visible;mso-wrap-style:square;mso-width-percent:0;mso-height-percent:0;mso-wrap-distance-left:9pt;mso-wrap-distance-top:0;mso-wrap-distance-right:9pt;mso-wrap-distance-bottom:0;mso-position-horizontal:absolute;mso-position-horizontal-relative:text;mso-position-vertical:absolute;mso-position-vertical-relative:text;mso-width-percent:0;mso-height-percent:0;mso-width-relative:margin;mso-height-relative:margin;v-text-anchor:middle" coordsize="640080,619125" o:gfxdata="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" path="m,l640080,,426722,206373r-220349,l206373,419508,,619125,,xe" fillcolor="black [3213]" strokecolor="black [3200]">
                 <v:path arrowok="t" o:connecttype="custom" o:connectlocs="0,0;640080,0;426722,206373;206373,206373;206373,419508;0,619125;0,0" o:connectangles="0,0,0,0,0,0,0"/>
               </v:shape>
             </w:pict>
@@ -1622,7 +1614,7 @@
                 <wp:effectExtent l="0" t="0" r="28575" b="12065"/>
                 <wp:wrapNone/>
                 <wp:docPr id="39" name="Rectangle 81"/>
-                <wp:cNvGraphicFramePr xmlns:a="http://schemas.openxmlformats.org/drawingml/2006/main"/>
+                <wp:cNvGraphicFramePr/>
                 <a:graphic xmlns:a="http://schemas.openxmlformats.org/drawingml/2006/main">
                   <a:graphicData uri="http://schemas.microsoft.com/office/word/2010/wordprocessingShape">
                     <wps:wsp>
@@ -1798,7 +1790,7 @@
                 <wp:effectExtent l="0" t="0" r="27940" b="11430"/>
                 <wp:wrapNone/>
                 <wp:docPr id="35" name="Rectangle 26"/>
-                <wp:cNvGraphicFramePr xmlns:a="http://schemas.openxmlformats.org/drawingml/2006/main"/>
+                <wp:cNvGraphicFramePr/>
                 <a:graphic xmlns:a="http://schemas.openxmlformats.org/drawingml/2006/main">
                   <a:graphicData uri="http://schemas.microsoft.com/office/word/2010/wordprocessingShape">
                     <wps:wsp>
@@ -1850,7 +1842,6 @@
                                 <w:szCs w:val="22"/>
                               </w:rPr>
                             </w:pPr>
-                            <w:proofErr w:type="gramStart"/>
                             <w:r>
                               <w:rPr>
                                 <w:rFonts w:asciiTheme="minorHAnsi" w:hAnsi="Cambria" w:cstheme="minorBidi"/>
@@ -1860,7 +1851,6 @@
                               </w:rPr>
                               <w:t>Time:-</w:t>
                             </w:r>
-                            <w:proofErr w:type="gramEnd"/>
                             <w:r>
                               <w:rPr>
                                 <w:rFonts w:asciiTheme="minorHAnsi" w:hAnsi="Cambria" w:cstheme="minorBidi"/>
@@ -2043,7 +2033,6 @@
                           <w:szCs w:val="22"/>
                         </w:rPr>
                       </w:pPr>
-                      <w:proofErr w:type="gramStart"/>
                       <w:r>
                         <w:rPr>
                           <w:rFonts w:asciiTheme="minorHAnsi" w:hAnsi="Cambria" w:cstheme="minorBidi"/>
@@ -2053,7 +2042,6 @@
                         </w:rPr>
                         <w:t>Time:-</w:t>
                       </w:r>
-                      <w:proofErr w:type="gramEnd"/>
                       <w:r>
                         <w:rPr>
                           <w:rFonts w:asciiTheme="minorHAnsi" w:hAnsi="Cambria" w:cstheme="minorBidi"/>
@@ -2288,7 +2276,7 @@
           </mc:Choice>
           <mc:Fallback>
             <w:pict>
-              <v:shape w14:anchorId="631E9827" id="Half Frame 45" o:spid="_x0000_s1026" style="position:absolute;margin-left:416.7pt;margin-top:148.2pt;width:50.4pt;height:48.75pt;rotation:8751693fd;z-index:252517888;visibility:visible;mso-wrap-style:square;mso-width-percent:0;mso-height-percent:0;mso-wrap-distance-left:9pt;mso-wrap-distance-top:0;mso-wrap-distance-right:9pt;mso-wrap-distance-bottom:0;mso-position-horizontal:absolute;mso-position-horizontal-relative:text;mso-position-vertical:absolute;mso-position-vertical-relative:text;mso-width-percent:0;mso-height-percent:0;mso-width-relative:margin;mso-height-relative:margin;v-text-anchor:middle" coordsize="640080,619125" o:gfxdata="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" path="m,l640080,,426722,206373r-220349,l206373,419508,,619125,,xe" fillcolor="black [3213]" strokecolor="black [3200]">
+              <v:shape w14:anchorId="0E3D7934" id="Half Frame 45" o:spid="_x0000_s1026" style="position:absolute;margin-left:416.7pt;margin-top:148.2pt;width:50.4pt;height:48.75pt;rotation:8751693fd;z-index:252517888;visibility:visible;mso-wrap-style:square;mso-width-percent:0;mso-height-percent:0;mso-wrap-distance-left:9pt;mso-wrap-distance-top:0;mso-wrap-distance-right:9pt;mso-wrap-distance-bottom:0;mso-position-horizontal:absolute;mso-position-horizontal-relative:text;mso-position-vertical:absolute;mso-position-vertical-relative:text;mso-width-percent:0;mso-height-percent:0;mso-width-relative:margin;mso-height-relative:margin;v-text-anchor:middle" coordsize="640080,619125" o:gfxdata="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" path="m,l640080,,426722,206373r-220349,l206373,419508,,619125,,xe" fillcolor="black [3213]" strokecolor="black [3200]">
                 <v:path arrowok="t" o:connecttype="custom" o:connectlocs="0,0;640080,0;426722,206373;206373,206373;206373,419508;0,619125;0,0" o:connectangles="0,0,0,0,0,0,0"/>
               </v:shape>
             </w:pict>
@@ -2314,7 +2302,7 @@
                 <wp:effectExtent l="0" t="0" r="20320" b="12065"/>
                 <wp:wrapNone/>
                 <wp:docPr id="38" name="Rectangle 81"/>
-                <wp:cNvGraphicFramePr xmlns:a="http://schemas.openxmlformats.org/drawingml/2006/main"/>
+                <wp:cNvGraphicFramePr/>
                 <a:graphic xmlns:a="http://schemas.openxmlformats.org/drawingml/2006/main">
                   <a:graphicData uri="http://schemas.microsoft.com/office/word/2010/wordprocessingShape">
                     <wps:wsp>
@@ -2490,7 +2478,7 @@
                 <wp:effectExtent l="0" t="0" r="27940" b="11430"/>
                 <wp:wrapNone/>
                 <wp:docPr id="30" name="Rectangle 26"/>
-                <wp:cNvGraphicFramePr xmlns:a="http://schemas.openxmlformats.org/drawingml/2006/main"/>
+                <wp:cNvGraphicFramePr/>
                 <a:graphic xmlns:a="http://schemas.openxmlformats.org/drawingml/2006/main">
                   <a:graphicData uri="http://schemas.microsoft.com/office/word/2010/wordprocessingShape">
                     <wps:wsp>
@@ -2542,7 +2530,6 @@
                                 <w:szCs w:val="22"/>
                               </w:rPr>
                             </w:pPr>
-                            <w:proofErr w:type="gramStart"/>
                             <w:r>
                               <w:rPr>
                                 <w:rFonts w:asciiTheme="minorHAnsi" w:hAnsi="Cambria" w:cstheme="minorBidi"/>
@@ -2552,7 +2539,6 @@
                               </w:rPr>
                               <w:t>Time:-</w:t>
                             </w:r>
-                            <w:proofErr w:type="gramEnd"/>
                             <w:r>
                               <w:rPr>
                                 <w:rFonts w:asciiTheme="minorHAnsi" w:hAnsi="Cambria" w:cstheme="minorBidi"/>
@@ -2706,7 +2692,6 @@
                           <w:szCs w:val="22"/>
                         </w:rPr>
                       </w:pPr>
-                      <w:proofErr w:type="gramStart"/>
                       <w:r>
                         <w:rPr>
                           <w:rFonts w:asciiTheme="minorHAnsi" w:hAnsi="Cambria" w:cstheme="minorBidi"/>
@@ -2716,7 +2701,6 @@
                         </w:rPr>
                         <w:t>Time:-</w:t>
                       </w:r>
-                      <w:proofErr w:type="gramEnd"/>
                       <w:r>
                         <w:rPr>
                           <w:rFonts w:asciiTheme="minorHAnsi" w:hAnsi="Cambria" w:cstheme="minorBidi"/>
@@ -2862,7 +2846,7 @@
                 <wp:effectExtent l="0" t="0" r="27940" b="11430"/>
                 <wp:wrapNone/>
                 <wp:docPr id="31" name="Rectangle 26"/>
-                <wp:cNvGraphicFramePr xmlns:a="http://schemas.openxmlformats.org/drawingml/2006/main"/>
+                <wp:cNvGraphicFramePr/>
                 <a:graphic xmlns:a="http://schemas.openxmlformats.org/drawingml/2006/main">
                   <a:graphicData uri="http://schemas.microsoft.com/office/word/2010/wordprocessingShape">
                     <wps:wsp>
@@ -2914,7 +2898,6 @@
                                 <w:szCs w:val="22"/>
                               </w:rPr>
                             </w:pPr>
-                            <w:proofErr w:type="gramStart"/>
                             <w:r>
                               <w:rPr>
                                 <w:rFonts w:asciiTheme="minorHAnsi" w:hAnsi="Cambria" w:cstheme="minorBidi"/>
@@ -2924,7 +2907,6 @@
                               </w:rPr>
                               <w:t>Time:-</w:t>
                             </w:r>
-                            <w:proofErr w:type="gramEnd"/>
                             <w:r>
                               <w:rPr>
                                 <w:rFonts w:asciiTheme="minorHAnsi" w:hAnsi="Cambria" w:cstheme="minorBidi"/>
@@ -3069,7 +3051,6 @@
                           <w:szCs w:val="22"/>
                         </w:rPr>
                       </w:pPr>
-                      <w:proofErr w:type="gramStart"/>
                       <w:r>
                         <w:rPr>
                           <w:rFonts w:asciiTheme="minorHAnsi" w:hAnsi="Cambria" w:cstheme="minorBidi"/>
@@ -3079,7 +3060,6 @@
                         </w:rPr>
                         <w:t>Time:-</w:t>
                       </w:r>
-                      <w:proofErr w:type="gramEnd"/>
                       <w:r>
                         <w:rPr>
                           <w:rFonts w:asciiTheme="minorHAnsi" w:hAnsi="Cambria" w:cstheme="minorBidi"/>
@@ -3216,7 +3196,7 @@
                 <wp:effectExtent l="0" t="0" r="27940" b="11430"/>
                 <wp:wrapNone/>
                 <wp:docPr id="32" name="Rectangle 26"/>
-                <wp:cNvGraphicFramePr xmlns:a="http://schemas.openxmlformats.org/drawingml/2006/main"/>
+                <wp:cNvGraphicFramePr/>
                 <a:graphic xmlns:a="http://schemas.openxmlformats.org/drawingml/2006/main">
                   <a:graphicData uri="http://schemas.microsoft.com/office/word/2010/wordprocessingShape">
                     <wps:wsp>
@@ -3268,7 +3248,6 @@
                                 <w:szCs w:val="22"/>
                               </w:rPr>
                             </w:pPr>
-                            <w:proofErr w:type="gramStart"/>
                             <w:r>
                               <w:rPr>
                                 <w:rFonts w:asciiTheme="minorHAnsi" w:hAnsi="Cambria" w:cstheme="minorBidi"/>
@@ -3278,7 +3257,6 @@
                               </w:rPr>
                               <w:t>Time:-</w:t>
                             </w:r>
-                            <w:proofErr w:type="gramEnd"/>
                             <w:r>
                               <w:rPr>
                                 <w:rFonts w:asciiTheme="minorHAnsi" w:hAnsi="Cambria" w:cstheme="minorBidi"/>
@@ -3355,7 +3333,6 @@
                                 <w:szCs w:val="22"/>
                               </w:rPr>
                             </w:pPr>
-                            <w:proofErr w:type="spellStart"/>
                             <w:r>
                               <w:rPr>
                                 <w:rFonts w:asciiTheme="minorHAnsi" w:hAnsi="Cambria" w:cstheme="minorBidi"/>
@@ -3363,17 +3340,7 @@
                                 <w:sz w:val="22"/>
                                 <w:szCs w:val="22"/>
                               </w:rPr>
-                              <w:t>Moshin</w:t>
-                            </w:r>
-                            <w:proofErr w:type="spellEnd"/>
-                            <w:r>
-                              <w:rPr>
-                                <w:rFonts w:asciiTheme="minorHAnsi" w:hAnsi="Cambria" w:cstheme="minorBidi"/>
-                                <w:color w:val="000000"/>
-                                <w:sz w:val="22"/>
-                                <w:szCs w:val="22"/>
-                              </w:rPr>
-                              <w:t xml:space="preserve"> Muneer</w:t>
+                              <w:t>Moshin Muneer</w:t>
                             </w:r>
                           </w:p>
                           <w:p>
@@ -3432,7 +3399,6 @@
                           <w:szCs w:val="22"/>
                         </w:rPr>
                       </w:pPr>
-                      <w:proofErr w:type="gramStart"/>
                       <w:r>
                         <w:rPr>
                           <w:rFonts w:asciiTheme="minorHAnsi" w:hAnsi="Cambria" w:cstheme="minorBidi"/>
@@ -3442,7 +3408,6 @@
                         </w:rPr>
                         <w:t>Time:-</w:t>
                       </w:r>
-                      <w:proofErr w:type="gramEnd"/>
                       <w:r>
                         <w:rPr>
                           <w:rFonts w:asciiTheme="minorHAnsi" w:hAnsi="Cambria" w:cstheme="minorBidi"/>
@@ -3519,7 +3484,6 @@
                           <w:szCs w:val="22"/>
                         </w:rPr>
                       </w:pPr>
-                      <w:proofErr w:type="spellStart"/>
                       <w:r>
                         <w:rPr>
                           <w:rFonts w:asciiTheme="minorHAnsi" w:hAnsi="Cambria" w:cstheme="minorBidi"/>
@@ -3527,17 +3491,7 @@
                           <w:sz w:val="22"/>
                           <w:szCs w:val="22"/>
                         </w:rPr>
-                        <w:t>Moshin</w:t>
-                      </w:r>
-                      <w:proofErr w:type="spellEnd"/>
-                      <w:r>
-                        <w:rPr>
-                          <w:rFonts w:asciiTheme="minorHAnsi" w:hAnsi="Cambria" w:cstheme="minorBidi"/>
-                          <w:color w:val="000000"/>
-                          <w:sz w:val="22"/>
-                          <w:szCs w:val="22"/>
-                        </w:rPr>
-                        <w:t xml:space="preserve"> Muneer</w:t>
+                        <w:t>Moshin Muneer</w:t>
                       </w:r>
                     </w:p>
                     <w:p>
@@ -3588,7 +3542,7 @@
                 <wp:effectExtent l="0" t="0" r="27940" b="11430"/>
                 <wp:wrapNone/>
                 <wp:docPr id="33" name="Rectangle 26"/>
-                <wp:cNvGraphicFramePr xmlns:a="http://schemas.openxmlformats.org/drawingml/2006/main"/>
+                <wp:cNvGraphicFramePr/>
                 <a:graphic xmlns:a="http://schemas.openxmlformats.org/drawingml/2006/main">
                   <a:graphicData uri="http://schemas.microsoft.com/office/word/2010/wordprocessingShape">
                     <wps:wsp>
@@ -3640,7 +3594,6 @@
                                 <w:szCs w:val="22"/>
                               </w:rPr>
                             </w:pPr>
-                            <w:proofErr w:type="gramStart"/>
                             <w:r>
                               <w:rPr>
                                 <w:rFonts w:asciiTheme="minorHAnsi" w:hAnsi="Cambria" w:cstheme="minorBidi"/>
@@ -3650,7 +3603,6 @@
                               </w:rPr>
                               <w:t>Time:-</w:t>
                             </w:r>
-                            <w:proofErr w:type="gramEnd"/>
                             <w:r>
                               <w:rPr>
                                 <w:rFonts w:asciiTheme="minorHAnsi" w:hAnsi="Cambria" w:cstheme="minorBidi"/>
@@ -3749,7 +3701,6 @@
                                 <w:szCs w:val="22"/>
                               </w:rPr>
                             </w:pPr>
-                            <w:proofErr w:type="spellStart"/>
                             <w:r>
                               <w:rPr>
                                 <w:rFonts w:asciiTheme="minorHAnsi" w:hAnsi="Cambria" w:cstheme="minorBidi"/>
@@ -3757,17 +3708,7 @@
                                 <w:sz w:val="22"/>
                                 <w:szCs w:val="22"/>
                               </w:rPr>
-                              <w:t>Abdurrheman</w:t>
-                            </w:r>
-                            <w:proofErr w:type="spellEnd"/>
-                            <w:r>
-                              <w:rPr>
-                                <w:rFonts w:asciiTheme="minorHAnsi" w:hAnsi="Cambria" w:cstheme="minorBidi"/>
-                                <w:color w:val="000000"/>
-                                <w:sz w:val="22"/>
-                                <w:szCs w:val="22"/>
-                              </w:rPr>
-                              <w:t xml:space="preserve"> Tipu</w:t>
+                              <w:t>Saad ul Hassan</w:t>
                             </w:r>
                             <w:r>
                               <w:rPr>
@@ -3835,7 +3776,6 @@
                           <w:szCs w:val="22"/>
                         </w:rPr>
                       </w:pPr>
-                      <w:proofErr w:type="gramStart"/>
                       <w:r>
                         <w:rPr>
                           <w:rFonts w:asciiTheme="minorHAnsi" w:hAnsi="Cambria" w:cstheme="minorBidi"/>
@@ -3845,7 +3785,6 @@
                         </w:rPr>
                         <w:t>Time:-</w:t>
                       </w:r>
-                      <w:proofErr w:type="gramEnd"/>
                       <w:r>
                         <w:rPr>
                           <w:rFonts w:asciiTheme="minorHAnsi" w:hAnsi="Cambria" w:cstheme="minorBidi"/>
@@ -3944,7 +3883,6 @@
                           <w:szCs w:val="22"/>
                         </w:rPr>
                       </w:pPr>
-                      <w:proofErr w:type="spellStart"/>
                       <w:r>
                         <w:rPr>
                           <w:rFonts w:asciiTheme="minorHAnsi" w:hAnsi="Cambria" w:cstheme="minorBidi"/>
@@ -3952,17 +3890,7 @@
                           <w:sz w:val="22"/>
                           <w:szCs w:val="22"/>
                         </w:rPr>
-                        <w:t>Abdurrheman</w:t>
-                      </w:r>
-                      <w:proofErr w:type="spellEnd"/>
-                      <w:r>
-                        <w:rPr>
-                          <w:rFonts w:asciiTheme="minorHAnsi" w:hAnsi="Cambria" w:cstheme="minorBidi"/>
-                          <w:color w:val="000000"/>
-                          <w:sz w:val="22"/>
-                          <w:szCs w:val="22"/>
-                        </w:rPr>
-                        <w:t xml:space="preserve"> Tipu</w:t>
+                        <w:t>Saad ul Hassan</w:t>
                       </w:r>
                       <w:r>
                         <w:rPr>
@@ -4820,6 +4748,7 @@
   <w:style w:type="character" w:default="1" w:styleId="DefaultParagraphFont">
     <w:name w:val="Default Paragraph Font"/>
     <w:uiPriority w:val="1"/>
+    <w:semiHidden/>
     <w:unhideWhenUsed/>
   </w:style>
   <w:style w:type="table" w:default="1" w:styleId="TableNormal">

</xml_diff>

<commit_message>
Added days in fixtures
</commit_message>
<xml_diff>
--- a/Bracket Doubles.docx
+++ b/Bracket Doubles.docx
@@ -659,7 +659,7 @@
                                 <w:sz w:val="28"/>
                                 <w:szCs w:val="28"/>
                               </w:rPr>
-                              <w:t>Winners</w:t>
+                              <w:t>Wednesday</w:t>
                             </w:r>
                           </w:p>
                         </w:txbxContent>
@@ -703,7 +703,7 @@
                           <w:sz w:val="28"/>
                           <w:szCs w:val="28"/>
                         </w:rPr>
-                        <w:t>Winners</w:t>
+                        <w:t>Wednesday</w:t>
                       </w:r>
                     </w:p>
                   </w:txbxContent>
@@ -784,6 +784,7 @@
                                 <w:szCs w:val="22"/>
                               </w:rPr>
                             </w:pPr>
+                            <w:proofErr w:type="gramStart"/>
                             <w:r>
                               <w:rPr>
                                 <w:rFonts w:asciiTheme="minorHAnsi" w:hAnsi="Cambria" w:cstheme="minorBidi"/>
@@ -793,6 +794,7 @@
                               </w:rPr>
                               <w:t>Time:-</w:t>
                             </w:r>
+                            <w:proofErr w:type="gramEnd"/>
                             <w:r>
                               <w:rPr>
                                 <w:rFonts w:asciiTheme="minorHAnsi" w:hAnsi="Cambria" w:cstheme="minorBidi"/>
@@ -922,6 +924,7 @@
                           <w:szCs w:val="22"/>
                         </w:rPr>
                       </w:pPr>
+                      <w:proofErr w:type="gramStart"/>
                       <w:r>
                         <w:rPr>
                           <w:rFonts w:asciiTheme="minorHAnsi" w:hAnsi="Cambria" w:cstheme="minorBidi"/>
@@ -931,6 +934,7 @@
                         </w:rPr>
                         <w:t>Time:-</w:t>
                       </w:r>
+                      <w:proofErr w:type="gramEnd"/>
                       <w:r>
                         <w:rPr>
                           <w:rFonts w:asciiTheme="minorHAnsi" w:hAnsi="Cambria" w:cstheme="minorBidi"/>
@@ -1112,7 +1116,7 @@
           </mc:Choice>
           <mc:Fallback>
             <w:pict>
-              <v:shape w14:anchorId="4C1C4768" id="Half Frame 47" o:spid="_x0000_s1026" style="position:absolute;margin-left:536.35pt;margin-top:226.25pt;width:148.95pt;height:141.25pt;rotation:8751693fd;z-index:250864128;visibility:visible;mso-wrap-style:square;mso-width-percent:0;mso-height-percent:0;mso-wrap-distance-left:9pt;mso-wrap-distance-top:0;mso-wrap-distance-right:9pt;mso-wrap-distance-bottom:0;mso-position-horizontal:absolute;mso-position-horizontal-relative:text;mso-position-vertical:absolute;mso-position-vertical-relative:text;mso-width-percent:0;mso-height-percent:0;mso-width-relative:margin;mso-height-relative:margin;v-text-anchor:middle" coordsize="1891356,1793816" o:gfxdata="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" path="m,l1891356,,1260910,597933r-662977,l597933,1226720,,1793816,,xe" fillcolor="black [3213]" strokecolor="black [3200]">
+              <v:shape w14:anchorId="2BA5F0AE" id="Half Frame 47" o:spid="_x0000_s1026" style="position:absolute;margin-left:536.35pt;margin-top:226.25pt;width:148.95pt;height:141.25pt;rotation:8751693fd;z-index:250864128;visibility:visible;mso-wrap-style:square;mso-width-percent:0;mso-height-percent:0;mso-wrap-distance-left:9pt;mso-wrap-distance-top:0;mso-wrap-distance-right:9pt;mso-wrap-distance-bottom:0;mso-position-horizontal:absolute;mso-position-horizontal-relative:text;mso-position-vertical:absolute;mso-position-vertical-relative:text;mso-width-percent:0;mso-height-percent:0;mso-width-relative:margin;mso-height-relative:margin;v-text-anchor:middle" coordsize="1891356,1793816" o:gfxdata="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" path="m,l1891356,,1260910,597933r-662977,l597933,1226720,,1793816,,xe" fillcolor="black [3213]" strokecolor="black [3200]">
                 <v:path arrowok="t" o:connecttype="custom" o:connectlocs="0,0;1891356,0;1260910,597933;597933,597933;597933,1226720;0,1793816;0,0" o:connectangles="0,0,0,0,0,0,0"/>
               </v:shape>
             </w:pict>
@@ -1190,6 +1194,7 @@
                                 <w:szCs w:val="22"/>
                               </w:rPr>
                             </w:pPr>
+                            <w:proofErr w:type="gramStart"/>
                             <w:r>
                               <w:rPr>
                                 <w:rFonts w:asciiTheme="minorHAnsi" w:hAnsi="Cambria" w:cstheme="minorBidi"/>
@@ -1199,6 +1204,7 @@
                               </w:rPr>
                               <w:t>Time:-</w:t>
                             </w:r>
+                            <w:proofErr w:type="gramEnd"/>
                             <w:r>
                               <w:rPr>
                                 <w:rFonts w:asciiTheme="minorHAnsi" w:hAnsi="Cambria" w:cstheme="minorBidi"/>
@@ -1363,6 +1369,7 @@
                           <w:szCs w:val="22"/>
                         </w:rPr>
                       </w:pPr>
+                      <w:proofErr w:type="gramStart"/>
                       <w:r>
                         <w:rPr>
                           <w:rFonts w:asciiTheme="minorHAnsi" w:hAnsi="Cambria" w:cstheme="minorBidi"/>
@@ -1372,6 +1379,7 @@
                         </w:rPr>
                         <w:t>Time:-</w:t>
                       </w:r>
+                      <w:proofErr w:type="gramEnd"/>
                       <w:r>
                         <w:rPr>
                           <w:rFonts w:asciiTheme="minorHAnsi" w:hAnsi="Cambria" w:cstheme="minorBidi"/>
@@ -1588,7 +1596,7 @@
           </mc:Choice>
           <mc:Fallback>
             <w:pict>
-              <v:shape w14:anchorId="556A03E6" id="Half Frame 46" o:spid="_x0000_s1026" style="position:absolute;margin-left:416.45pt;margin-top:404.55pt;width:50.4pt;height:48.75pt;rotation:8751693fd;z-index:252527104;visibility:visible;mso-wrap-style:square;mso-width-percent:0;mso-height-percent:0;mso-wrap-distance-left:9pt;mso-wrap-distance-top:0;mso-wrap-distance-right:9pt;mso-wrap-distance-bottom:0;mso-position-horizontal:absolute;mso-position-horizontal-relative:text;mso-position-vertical:absolute;mso-position-vertical-relative:text;mso-width-percent:0;mso-height-percent:0;mso-width-relative:margin;mso-height-relative:margin;v-text-anchor:middle" coordsize="640080,619125" o:gfxdata="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" path="m,l640080,,426722,206373r-220349,l206373,419508,,619125,,xe" fillcolor="black [3213]" strokecolor="black [3200]">
+              <v:shape w14:anchorId="424BBB19" id="Half Frame 46" o:spid="_x0000_s1026" style="position:absolute;margin-left:416.45pt;margin-top:404.55pt;width:50.4pt;height:48.75pt;rotation:8751693fd;z-index:252527104;visibility:visible;mso-wrap-style:square;mso-width-percent:0;mso-height-percent:0;mso-wrap-distance-left:9pt;mso-wrap-distance-top:0;mso-wrap-distance-right:9pt;mso-wrap-distance-bottom:0;mso-position-horizontal:absolute;mso-position-horizontal-relative:text;mso-position-vertical:absolute;mso-position-vertical-relative:text;mso-width-percent:0;mso-height-percent:0;mso-width-relative:margin;mso-height-relative:margin;v-text-anchor:middle" coordsize="640080,619125" o:gfxdata="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" path="m,l640080,,426722,206373r-220349,l206373,419508,,619125,,xe" fillcolor="black [3213]" strokecolor="black [3200]">
                 <v:path arrowok="t" o:connecttype="custom" o:connectlocs="0,0;640080,0;426722,206373;206373,206373;206373,419508;0,619125;0,0" o:connectangles="0,0,0,0,0,0,0"/>
               </v:shape>
             </w:pict>
@@ -1673,29 +1681,7 @@
                                 <w:sz w:val="28"/>
                                 <w:szCs w:val="28"/>
                               </w:rPr>
-                              <w:t xml:space="preserve">Round </w:t>
-                            </w:r>
-                            <w:r>
-                              <w:rPr>
-                                <w:rFonts w:asciiTheme="minorHAnsi" w:hAnsi="Cambria" w:cstheme="minorBidi"/>
-                                <w:b/>
-                                <w:bCs/>
-                                <w:color w:val="000000"/>
-                                <w:sz w:val="28"/>
-                                <w:szCs w:val="28"/>
-                              </w:rPr>
-                              <w:t>3</w:t>
-                            </w:r>
-                            <w:r>
-                              <w:rPr>
-                                <w:rFonts w:asciiTheme="minorHAnsi" w:hAnsi="Cambria" w:cstheme="minorBidi"/>
-                                <w:b/>
-                                <w:bCs/>
-                                <w:color w:val="000000"/>
-                                <w:sz w:val="28"/>
-                                <w:szCs w:val="28"/>
-                              </w:rPr>
-                              <w:t xml:space="preserve"> Winners</w:t>
+                              <w:t>Tuesday</w:t>
                             </w:r>
                           </w:p>
                         </w:txbxContent>
@@ -1739,29 +1725,7 @@
                           <w:sz w:val="28"/>
                           <w:szCs w:val="28"/>
                         </w:rPr>
-                        <w:t xml:space="preserve">Round </w:t>
-                      </w:r>
-                      <w:r>
-                        <w:rPr>
-                          <w:rFonts w:asciiTheme="minorHAnsi" w:hAnsi="Cambria" w:cstheme="minorBidi"/>
-                          <w:b/>
-                          <w:bCs/>
-                          <w:color w:val="000000"/>
-                          <w:sz w:val="28"/>
-                          <w:szCs w:val="28"/>
-                        </w:rPr>
-                        <w:t>3</w:t>
-                      </w:r>
-                      <w:r>
-                        <w:rPr>
-                          <w:rFonts w:asciiTheme="minorHAnsi" w:hAnsi="Cambria" w:cstheme="minorBidi"/>
-                          <w:b/>
-                          <w:bCs/>
-                          <w:color w:val="000000"/>
-                          <w:sz w:val="28"/>
-                          <w:szCs w:val="28"/>
-                        </w:rPr>
-                        <w:t xml:space="preserve"> Winners</w:t>
+                        <w:t>Tuesday</w:t>
                       </w:r>
                     </w:p>
                   </w:txbxContent>
@@ -1842,6 +1806,7 @@
                                 <w:szCs w:val="22"/>
                               </w:rPr>
                             </w:pPr>
+                            <w:proofErr w:type="gramStart"/>
                             <w:r>
                               <w:rPr>
                                 <w:rFonts w:asciiTheme="minorHAnsi" w:hAnsi="Cambria" w:cstheme="minorBidi"/>
@@ -1851,6 +1816,7 @@
                               </w:rPr>
                               <w:t>Time:-</w:t>
                             </w:r>
+                            <w:proofErr w:type="gramEnd"/>
                             <w:r>
                               <w:rPr>
                                 <w:rFonts w:asciiTheme="minorHAnsi" w:hAnsi="Cambria" w:cstheme="minorBidi"/>
@@ -2033,6 +1999,7 @@
                           <w:szCs w:val="22"/>
                         </w:rPr>
                       </w:pPr>
+                      <w:proofErr w:type="gramStart"/>
                       <w:r>
                         <w:rPr>
                           <w:rFonts w:asciiTheme="minorHAnsi" w:hAnsi="Cambria" w:cstheme="minorBidi"/>
@@ -2042,6 +2009,7 @@
                         </w:rPr>
                         <w:t>Time:-</w:t>
                       </w:r>
+                      <w:proofErr w:type="gramEnd"/>
                       <w:r>
                         <w:rPr>
                           <w:rFonts w:asciiTheme="minorHAnsi" w:hAnsi="Cambria" w:cstheme="minorBidi"/>
@@ -2276,7 +2244,7 @@
           </mc:Choice>
           <mc:Fallback>
             <w:pict>
-              <v:shape w14:anchorId="0E3D7934" id="Half Frame 45" o:spid="_x0000_s1026" style="position:absolute;margin-left:416.7pt;margin-top:148.2pt;width:50.4pt;height:48.75pt;rotation:8751693fd;z-index:252517888;visibility:visible;mso-wrap-style:square;mso-width-percent:0;mso-height-percent:0;mso-wrap-distance-left:9pt;mso-wrap-distance-top:0;mso-wrap-distance-right:9pt;mso-wrap-distance-bottom:0;mso-position-horizontal:absolute;mso-position-horizontal-relative:text;mso-position-vertical:absolute;mso-position-vertical-relative:text;mso-width-percent:0;mso-height-percent:0;mso-width-relative:margin;mso-height-relative:margin;v-text-anchor:middle" coordsize="640080,619125" o:gfxdata="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" path="m,l640080,,426722,206373r-220349,l206373,419508,,619125,,xe" fillcolor="black [3213]" strokecolor="black [3200]">
+              <v:shape w14:anchorId="694E7C65" id="Half Frame 45" o:spid="_x0000_s1026" style="position:absolute;margin-left:416.7pt;margin-top:148.2pt;width:50.4pt;height:48.75pt;rotation:8751693fd;z-index:252517888;visibility:visible;mso-wrap-style:square;mso-width-percent:0;mso-height-percent:0;mso-wrap-distance-left:9pt;mso-wrap-distance-top:0;mso-wrap-distance-right:9pt;mso-wrap-distance-bottom:0;mso-position-horizontal:absolute;mso-position-horizontal-relative:text;mso-position-vertical:absolute;mso-position-vertical-relative:text;mso-width-percent:0;mso-height-percent:0;mso-width-relative:margin;mso-height-relative:margin;v-text-anchor:middle" coordsize="640080,619125" o:gfxdata="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" path="m,l640080,,426722,206373r-220349,l206373,419508,,619125,,xe" fillcolor="black [3213]" strokecolor="black [3200]">
                 <v:path arrowok="t" o:connecttype="custom" o:connectlocs="0,0;640080,0;426722,206373;206373,206373;206373,419508;0,619125;0,0" o:connectangles="0,0,0,0,0,0,0"/>
               </v:shape>
             </w:pict>
@@ -2361,29 +2329,7 @@
                                 <w:sz w:val="28"/>
                                 <w:szCs w:val="28"/>
                               </w:rPr>
-                              <w:t xml:space="preserve">Round </w:t>
-                            </w:r>
-                            <w:r>
-                              <w:rPr>
-                                <w:rFonts w:asciiTheme="minorHAnsi" w:hAnsi="Cambria" w:cstheme="minorBidi"/>
-                                <w:b/>
-                                <w:bCs/>
-                                <w:color w:val="000000"/>
-                                <w:sz w:val="28"/>
-                                <w:szCs w:val="28"/>
-                              </w:rPr>
-                              <w:t>2</w:t>
-                            </w:r>
-                            <w:r>
-                              <w:rPr>
-                                <w:rFonts w:asciiTheme="minorHAnsi" w:hAnsi="Cambria" w:cstheme="minorBidi"/>
-                                <w:b/>
-                                <w:bCs/>
-                                <w:color w:val="000000"/>
-                                <w:sz w:val="28"/>
-                                <w:szCs w:val="28"/>
-                              </w:rPr>
-                              <w:t xml:space="preserve"> Winners</w:t>
+                              <w:t>Tuesday</w:t>
                             </w:r>
                           </w:p>
                         </w:txbxContent>
@@ -2427,29 +2373,7 @@
                           <w:sz w:val="28"/>
                           <w:szCs w:val="28"/>
                         </w:rPr>
-                        <w:t xml:space="preserve">Round </w:t>
-                      </w:r>
-                      <w:r>
-                        <w:rPr>
-                          <w:rFonts w:asciiTheme="minorHAnsi" w:hAnsi="Cambria" w:cstheme="minorBidi"/>
-                          <w:b/>
-                          <w:bCs/>
-                          <w:color w:val="000000"/>
-                          <w:sz w:val="28"/>
-                          <w:szCs w:val="28"/>
-                        </w:rPr>
-                        <w:t>2</w:t>
-                      </w:r>
-                      <w:r>
-                        <w:rPr>
-                          <w:rFonts w:asciiTheme="minorHAnsi" w:hAnsi="Cambria" w:cstheme="minorBidi"/>
-                          <w:b/>
-                          <w:bCs/>
-                          <w:color w:val="000000"/>
-                          <w:sz w:val="28"/>
-                          <w:szCs w:val="28"/>
-                        </w:rPr>
-                        <w:t xml:space="preserve"> Winners</w:t>
+                        <w:t>Tuesday</w:t>
                       </w:r>
                     </w:p>
                   </w:txbxContent>
@@ -2530,6 +2454,7 @@
                                 <w:szCs w:val="22"/>
                               </w:rPr>
                             </w:pPr>
+                            <w:proofErr w:type="gramStart"/>
                             <w:r>
                               <w:rPr>
                                 <w:rFonts w:asciiTheme="minorHAnsi" w:hAnsi="Cambria" w:cstheme="minorBidi"/>
@@ -2539,6 +2464,7 @@
                               </w:rPr>
                               <w:t>Time:-</w:t>
                             </w:r>
+                            <w:proofErr w:type="gramEnd"/>
                             <w:r>
                               <w:rPr>
                                 <w:rFonts w:asciiTheme="minorHAnsi" w:hAnsi="Cambria" w:cstheme="minorBidi"/>
@@ -2692,6 +2618,7 @@
                           <w:szCs w:val="22"/>
                         </w:rPr>
                       </w:pPr>
+                      <w:proofErr w:type="gramStart"/>
                       <w:r>
                         <w:rPr>
                           <w:rFonts w:asciiTheme="minorHAnsi" w:hAnsi="Cambria" w:cstheme="minorBidi"/>
@@ -2701,6 +2628,7 @@
                         </w:rPr>
                         <w:t>Time:-</w:t>
                       </w:r>
+                      <w:proofErr w:type="gramEnd"/>
                       <w:r>
                         <w:rPr>
                           <w:rFonts w:asciiTheme="minorHAnsi" w:hAnsi="Cambria" w:cstheme="minorBidi"/>
@@ -2898,6 +2826,7 @@
                                 <w:szCs w:val="22"/>
                               </w:rPr>
                             </w:pPr>
+                            <w:proofErr w:type="gramStart"/>
                             <w:r>
                               <w:rPr>
                                 <w:rFonts w:asciiTheme="minorHAnsi" w:hAnsi="Cambria" w:cstheme="minorBidi"/>
@@ -2907,6 +2836,7 @@
                               </w:rPr>
                               <w:t>Time:-</w:t>
                             </w:r>
+                            <w:proofErr w:type="gramEnd"/>
                             <w:r>
                               <w:rPr>
                                 <w:rFonts w:asciiTheme="minorHAnsi" w:hAnsi="Cambria" w:cstheme="minorBidi"/>
@@ -3051,6 +2981,7 @@
                           <w:szCs w:val="22"/>
                         </w:rPr>
                       </w:pPr>
+                      <w:proofErr w:type="gramStart"/>
                       <w:r>
                         <w:rPr>
                           <w:rFonts w:asciiTheme="minorHAnsi" w:hAnsi="Cambria" w:cstheme="minorBidi"/>
@@ -3060,6 +2991,7 @@
                         </w:rPr>
                         <w:t>Time:-</w:t>
                       </w:r>
+                      <w:proofErr w:type="gramEnd"/>
                       <w:r>
                         <w:rPr>
                           <w:rFonts w:asciiTheme="minorHAnsi" w:hAnsi="Cambria" w:cstheme="minorBidi"/>
@@ -3248,6 +3180,7 @@
                                 <w:szCs w:val="22"/>
                               </w:rPr>
                             </w:pPr>
+                            <w:proofErr w:type="gramStart"/>
                             <w:r>
                               <w:rPr>
                                 <w:rFonts w:asciiTheme="minorHAnsi" w:hAnsi="Cambria" w:cstheme="minorBidi"/>
@@ -3257,6 +3190,7 @@
                               </w:rPr>
                               <w:t>Time:-</w:t>
                             </w:r>
+                            <w:proofErr w:type="gramEnd"/>
                             <w:r>
                               <w:rPr>
                                 <w:rFonts w:asciiTheme="minorHAnsi" w:hAnsi="Cambria" w:cstheme="minorBidi"/>
@@ -3333,6 +3267,7 @@
                                 <w:szCs w:val="22"/>
                               </w:rPr>
                             </w:pPr>
+                            <w:proofErr w:type="spellStart"/>
                             <w:r>
                               <w:rPr>
                                 <w:rFonts w:asciiTheme="minorHAnsi" w:hAnsi="Cambria" w:cstheme="minorBidi"/>
@@ -3340,7 +3275,17 @@
                                 <w:sz w:val="22"/>
                                 <w:szCs w:val="22"/>
                               </w:rPr>
-                              <w:t>Moshin Muneer</w:t>
+                              <w:t>Moshin</w:t>
+                            </w:r>
+                            <w:proofErr w:type="spellEnd"/>
+                            <w:r>
+                              <w:rPr>
+                                <w:rFonts w:asciiTheme="minorHAnsi" w:hAnsi="Cambria" w:cstheme="minorBidi"/>
+                                <w:color w:val="000000"/>
+                                <w:sz w:val="22"/>
+                                <w:szCs w:val="22"/>
+                              </w:rPr>
+                              <w:t xml:space="preserve"> Muneer</w:t>
                             </w:r>
                           </w:p>
                           <w:p>
@@ -3399,6 +3344,7 @@
                           <w:szCs w:val="22"/>
                         </w:rPr>
                       </w:pPr>
+                      <w:proofErr w:type="gramStart"/>
                       <w:r>
                         <w:rPr>
                           <w:rFonts w:asciiTheme="minorHAnsi" w:hAnsi="Cambria" w:cstheme="minorBidi"/>
@@ -3408,6 +3354,7 @@
                         </w:rPr>
                         <w:t>Time:-</w:t>
                       </w:r>
+                      <w:proofErr w:type="gramEnd"/>
                       <w:r>
                         <w:rPr>
                           <w:rFonts w:asciiTheme="minorHAnsi" w:hAnsi="Cambria" w:cstheme="minorBidi"/>
@@ -3484,6 +3431,7 @@
                           <w:szCs w:val="22"/>
                         </w:rPr>
                       </w:pPr>
+                      <w:proofErr w:type="spellStart"/>
                       <w:r>
                         <w:rPr>
                           <w:rFonts w:asciiTheme="minorHAnsi" w:hAnsi="Cambria" w:cstheme="minorBidi"/>
@@ -3491,7 +3439,17 @@
                           <w:sz w:val="22"/>
                           <w:szCs w:val="22"/>
                         </w:rPr>
-                        <w:t>Moshin Muneer</w:t>
+                        <w:t>Moshin</w:t>
+                      </w:r>
+                      <w:proofErr w:type="spellEnd"/>
+                      <w:r>
+                        <w:rPr>
+                          <w:rFonts w:asciiTheme="minorHAnsi" w:hAnsi="Cambria" w:cstheme="minorBidi"/>
+                          <w:color w:val="000000"/>
+                          <w:sz w:val="22"/>
+                          <w:szCs w:val="22"/>
+                        </w:rPr>
+                        <w:t xml:space="preserve"> Muneer</w:t>
                       </w:r>
                     </w:p>
                     <w:p>
@@ -3594,6 +3552,7 @@
                                 <w:szCs w:val="22"/>
                               </w:rPr>
                             </w:pPr>
+                            <w:proofErr w:type="gramStart"/>
                             <w:r>
                               <w:rPr>
                                 <w:rFonts w:asciiTheme="minorHAnsi" w:hAnsi="Cambria" w:cstheme="minorBidi"/>
@@ -3603,6 +3562,7 @@
                               </w:rPr>
                               <w:t>Time:-</w:t>
                             </w:r>
+                            <w:proofErr w:type="gramEnd"/>
                             <w:r>
                               <w:rPr>
                                 <w:rFonts w:asciiTheme="minorHAnsi" w:hAnsi="Cambria" w:cstheme="minorBidi"/>
@@ -3708,7 +3668,27 @@
                                 <w:sz w:val="22"/>
                                 <w:szCs w:val="22"/>
                               </w:rPr>
-                              <w:t>Saad ul Hassan</w:t>
+                              <w:t xml:space="preserve">Saad </w:t>
+                            </w:r>
+                            <w:proofErr w:type="spellStart"/>
+                            <w:r>
+                              <w:rPr>
+                                <w:rFonts w:asciiTheme="minorHAnsi" w:hAnsi="Cambria" w:cstheme="minorBidi"/>
+                                <w:color w:val="000000"/>
+                                <w:sz w:val="22"/>
+                                <w:szCs w:val="22"/>
+                              </w:rPr>
+                              <w:t>ul</w:t>
+                            </w:r>
+                            <w:proofErr w:type="spellEnd"/>
+                            <w:r>
+                              <w:rPr>
+                                <w:rFonts w:asciiTheme="minorHAnsi" w:hAnsi="Cambria" w:cstheme="minorBidi"/>
+                                <w:color w:val="000000"/>
+                                <w:sz w:val="22"/>
+                                <w:szCs w:val="22"/>
+                              </w:rPr>
+                              <w:t xml:space="preserve"> Hassan</w:t>
                             </w:r>
                             <w:r>
                               <w:rPr>
@@ -3776,6 +3756,7 @@
                           <w:szCs w:val="22"/>
                         </w:rPr>
                       </w:pPr>
+                      <w:proofErr w:type="gramStart"/>
                       <w:r>
                         <w:rPr>
                           <w:rFonts w:asciiTheme="minorHAnsi" w:hAnsi="Cambria" w:cstheme="minorBidi"/>
@@ -3785,6 +3766,7 @@
                         </w:rPr>
                         <w:t>Time:-</w:t>
                       </w:r>
+                      <w:proofErr w:type="gramEnd"/>
                       <w:r>
                         <w:rPr>
                           <w:rFonts w:asciiTheme="minorHAnsi" w:hAnsi="Cambria" w:cstheme="minorBidi"/>
@@ -3890,7 +3872,27 @@
                           <w:sz w:val="22"/>
                           <w:szCs w:val="22"/>
                         </w:rPr>
-                        <w:t>Saad ul Hassan</w:t>
+                        <w:t xml:space="preserve">Saad </w:t>
+                      </w:r>
+                      <w:proofErr w:type="spellStart"/>
+                      <w:r>
+                        <w:rPr>
+                          <w:rFonts w:asciiTheme="minorHAnsi" w:hAnsi="Cambria" w:cstheme="minorBidi"/>
+                          <w:color w:val="000000"/>
+                          <w:sz w:val="22"/>
+                          <w:szCs w:val="22"/>
+                        </w:rPr>
+                        <w:t>ul</w:t>
+                      </w:r>
+                      <w:proofErr w:type="spellEnd"/>
+                      <w:r>
+                        <w:rPr>
+                          <w:rFonts w:asciiTheme="minorHAnsi" w:hAnsi="Cambria" w:cstheme="minorBidi"/>
+                          <w:color w:val="000000"/>
+                          <w:sz w:val="22"/>
+                          <w:szCs w:val="22"/>
+                        </w:rPr>
+                        <w:t xml:space="preserve"> Hassan</w:t>
                       </w:r>
                       <w:r>
                         <w:rPr>

</xml_diff>

<commit_message>
Result of round 1
</commit_message>
<xml_diff>
--- a/Bracket Doubles.docx
+++ b/Bracket Doubles.docx
@@ -1116,7 +1116,7 @@
           </mc:Choice>
           <mc:Fallback>
             <w:pict>
-              <v:shape w14:anchorId="2BA5F0AE" id="Half Frame 47" o:spid="_x0000_s1026" style="position:absolute;margin-left:536.35pt;margin-top:226.25pt;width:148.95pt;height:141.25pt;rotation:8751693fd;z-index:250864128;visibility:visible;mso-wrap-style:square;mso-width-percent:0;mso-height-percent:0;mso-wrap-distance-left:9pt;mso-wrap-distance-top:0;mso-wrap-distance-right:9pt;mso-wrap-distance-bottom:0;mso-position-horizontal:absolute;mso-position-horizontal-relative:text;mso-position-vertical:absolute;mso-position-vertical-relative:text;mso-width-percent:0;mso-height-percent:0;mso-width-relative:margin;mso-height-relative:margin;v-text-anchor:middle" coordsize="1891356,1793816" o:gfxdata="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" path="m,l1891356,,1260910,597933r-662977,l597933,1226720,,1793816,,xe" fillcolor="black [3213]" strokecolor="black [3200]">
+              <v:shape w14:anchorId="10897FE1" id="Half Frame 47" o:spid="_x0000_s1026" style="position:absolute;margin-left:536.35pt;margin-top:226.25pt;width:148.95pt;height:141.25pt;rotation:8751693fd;z-index:250864128;visibility:visible;mso-wrap-style:square;mso-width-percent:0;mso-height-percent:0;mso-wrap-distance-left:9pt;mso-wrap-distance-top:0;mso-wrap-distance-right:9pt;mso-wrap-distance-bottom:0;mso-position-horizontal:absolute;mso-position-horizontal-relative:text;mso-position-vertical:absolute;mso-position-vertical-relative:text;mso-width-percent:0;mso-height-percent:0;mso-width-relative:margin;mso-height-relative:margin;v-text-anchor:middle" coordsize="1891356,1793816" o:gfxdata="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" path="m,l1891356,,1260910,597933r-662977,l597933,1226720,,1793816,,xe" fillcolor="black [3213]" strokecolor="black [3200]">
                 <v:path arrowok="t" o:connecttype="custom" o:connectlocs="0,0;1891356,0;1260910,597933;597933,597933;597933,1226720;0,1793816;0,0" o:connectangles="0,0,0,0,0,0,0"/>
               </v:shape>
             </w:pict>
@@ -1332,7 +1332,16 @@
                                 <w:sz w:val="22"/>
                                 <w:szCs w:val="22"/>
                               </w:rPr>
-                              <w:t>Aimal - Ammad</w:t>
+                              <w:t xml:space="preserve">Aimal - </w:t>
+                            </w:r>
+                            <w:r>
+                              <w:rPr>
+                                <w:rFonts w:asciiTheme="minorHAnsi" w:hAnsi="Cambria" w:cstheme="minorBidi"/>
+                                <w:color w:val="000000"/>
+                                <w:sz w:val="22"/>
+                                <w:szCs w:val="22"/>
+                              </w:rPr>
+                              <w:t>Saad</w:t>
                             </w:r>
                           </w:p>
                         </w:txbxContent>
@@ -1507,7 +1516,16 @@
                           <w:sz w:val="22"/>
                           <w:szCs w:val="22"/>
                         </w:rPr>
-                        <w:t>Aimal - Ammad</w:t>
+                        <w:t xml:space="preserve">Aimal - </w:t>
+                      </w:r>
+                      <w:r>
+                        <w:rPr>
+                          <w:rFonts w:asciiTheme="minorHAnsi" w:hAnsi="Cambria" w:cstheme="minorBidi"/>
+                          <w:color w:val="000000"/>
+                          <w:sz w:val="22"/>
+                          <w:szCs w:val="22"/>
+                        </w:rPr>
+                        <w:t>Saad</w:t>
                       </w:r>
                     </w:p>
                   </w:txbxContent>
@@ -1596,7 +1614,7 @@
           </mc:Choice>
           <mc:Fallback>
             <w:pict>
-              <v:shape w14:anchorId="424BBB19" id="Half Frame 46" o:spid="_x0000_s1026" style="position:absolute;margin-left:416.45pt;margin-top:404.55pt;width:50.4pt;height:48.75pt;rotation:8751693fd;z-index:252527104;visibility:visible;mso-wrap-style:square;mso-width-percent:0;mso-height-percent:0;mso-wrap-distance-left:9pt;mso-wrap-distance-top:0;mso-wrap-distance-right:9pt;mso-wrap-distance-bottom:0;mso-position-horizontal:absolute;mso-position-horizontal-relative:text;mso-position-vertical:absolute;mso-position-vertical-relative:text;mso-width-percent:0;mso-height-percent:0;mso-width-relative:margin;mso-height-relative:margin;v-text-anchor:middle" coordsize="640080,619125" o:gfxdata="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" path="m,l640080,,426722,206373r-220349,l206373,419508,,619125,,xe" fillcolor="black [3213]" strokecolor="black [3200]">
+              <v:shape w14:anchorId="043669BD" id="Half Frame 46" o:spid="_x0000_s1026" style="position:absolute;margin-left:416.45pt;margin-top:404.55pt;width:50.4pt;height:48.75pt;rotation:8751693fd;z-index:252527104;visibility:visible;mso-wrap-style:square;mso-width-percent:0;mso-height-percent:0;mso-wrap-distance-left:9pt;mso-wrap-distance-top:0;mso-wrap-distance-right:9pt;mso-wrap-distance-bottom:0;mso-position-horizontal:absolute;mso-position-horizontal-relative:text;mso-position-vertical:absolute;mso-position-vertical-relative:text;mso-width-percent:0;mso-height-percent:0;mso-width-relative:margin;mso-height-relative:margin;v-text-anchor:middle" coordsize="640080,619125" o:gfxdata="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" path="m,l640080,,426722,206373r-220349,l206373,419508,,619125,,xe" fillcolor="black [3213]" strokecolor="black [3200]">
                 <v:path arrowok="t" o:connecttype="custom" o:connectlocs="0,0;640080,0;426722,206373;206373,206373;206373,419508;0,619125;0,0" o:connectangles="0,0,0,0,0,0,0"/>
               </v:shape>
             </w:pict>
@@ -2244,7 +2262,7 @@
           </mc:Choice>
           <mc:Fallback>
             <w:pict>
-              <v:shape w14:anchorId="694E7C65" id="Half Frame 45" o:spid="_x0000_s1026" style="position:absolute;margin-left:416.7pt;margin-top:148.2pt;width:50.4pt;height:48.75pt;rotation:8751693fd;z-index:252517888;visibility:visible;mso-wrap-style:square;mso-width-percent:0;mso-height-percent:0;mso-wrap-distance-left:9pt;mso-wrap-distance-top:0;mso-wrap-distance-right:9pt;mso-wrap-distance-bottom:0;mso-position-horizontal:absolute;mso-position-horizontal-relative:text;mso-position-vertical:absolute;mso-position-vertical-relative:text;mso-width-percent:0;mso-height-percent:0;mso-width-relative:margin;mso-height-relative:margin;v-text-anchor:middle" coordsize="640080,619125" o:gfxdata="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" path="m,l640080,,426722,206373r-220349,l206373,419508,,619125,,xe" fillcolor="black [3213]" strokecolor="black [3200]">
+              <v:shape w14:anchorId="1523B51D" id="Half Frame 45" o:spid="_x0000_s1026" style="position:absolute;margin-left:416.7pt;margin-top:148.2pt;width:50.4pt;height:48.75pt;rotation:8751693fd;z-index:252517888;visibility:visible;mso-wrap-style:square;mso-width-percent:0;mso-height-percent:0;mso-wrap-distance-left:9pt;mso-wrap-distance-top:0;mso-wrap-distance-right:9pt;mso-wrap-distance-bottom:0;mso-position-horizontal:absolute;mso-position-horizontal-relative:text;mso-position-vertical:absolute;mso-position-vertical-relative:text;mso-width-percent:0;mso-height-percent:0;mso-width-relative:margin;mso-height-relative:margin;v-text-anchor:middle" coordsize="640080,619125" o:gfxdata="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" path="m,l640080,,426722,206373r-220349,l206373,419508,,619125,,xe" fillcolor="black [3213]" strokecolor="black [3200]">
                 <v:path arrowok="t" o:connecttype="custom" o:connectlocs="0,0;640080,0;426722,206373;206373,206373;206373,419508;0,619125;0,0" o:connectangles="0,0,0,0,0,0,0"/>
               </v:shape>
             </w:pict>
@@ -2530,7 +2548,7 @@
                                 <w:sz w:val="22"/>
                                 <w:szCs w:val="22"/>
                               </w:rPr>
-                              <w:t>Zahid Mehmood</w:t>
+                              <w:t>M Usama Kayani</w:t>
                             </w:r>
                           </w:p>
                           <w:p>
@@ -2552,7 +2570,7 @@
                                 <w:sz w:val="22"/>
                                 <w:szCs w:val="22"/>
                               </w:rPr>
-                              <w:t>M</w:t>
+                              <w:t>Muhammad Ammad</w:t>
                             </w:r>
                             <w:r>
                               <w:rPr>
@@ -2561,16 +2579,7 @@
                                 <w:sz w:val="22"/>
                                 <w:szCs w:val="22"/>
                               </w:rPr>
-                              <w:t>uhammad</w:t>
-                            </w:r>
-                            <w:r>
-                              <w:rPr>
-                                <w:rFonts w:asciiTheme="minorHAnsi" w:hAnsi="Cambria" w:cstheme="minorBidi"/>
-                                <w:color w:val="000000"/>
-                                <w:sz w:val="22"/>
-                                <w:szCs w:val="22"/>
-                              </w:rPr>
-                              <w:t xml:space="preserve"> Abdullah</w:t>
+                              <w:br/>
                             </w:r>
                           </w:p>
                           <w:p>
@@ -2694,7 +2703,7 @@
                           <w:sz w:val="22"/>
                           <w:szCs w:val="22"/>
                         </w:rPr>
-                        <w:t>Zahid Mehmood</w:t>
+                        <w:t>M Usama Kayani</w:t>
                       </w:r>
                     </w:p>
                     <w:p>
@@ -2716,7 +2725,7 @@
                           <w:sz w:val="22"/>
                           <w:szCs w:val="22"/>
                         </w:rPr>
-                        <w:t>M</w:t>
+                        <w:t>Muhammad Ammad</w:t>
                       </w:r>
                       <w:r>
                         <w:rPr>
@@ -2725,16 +2734,7 @@
                           <w:sz w:val="22"/>
                           <w:szCs w:val="22"/>
                         </w:rPr>
-                        <w:t>uhammad</w:t>
-                      </w:r>
-                      <w:r>
-                        <w:rPr>
-                          <w:rFonts w:asciiTheme="minorHAnsi" w:hAnsi="Cambria" w:cstheme="minorBidi"/>
-                          <w:color w:val="000000"/>
-                          <w:sz w:val="22"/>
-                          <w:szCs w:val="22"/>
-                        </w:rPr>
-                        <w:t xml:space="preserve"> Abdullah</w:t>
+                        <w:br/>
                       </w:r>
                     </w:p>
                     <w:p>
@@ -2911,7 +2911,7 @@
                                 <w:sz w:val="22"/>
                                 <w:szCs w:val="22"/>
                               </w:rPr>
-                              <w:t>M Sarfaraz</w:t>
+                              <w:t>Zahid Mehmood</w:t>
                             </w:r>
                           </w:p>
                           <w:p>
@@ -2933,7 +2933,25 @@
                                 <w:sz w:val="22"/>
                                 <w:szCs w:val="22"/>
                               </w:rPr>
-                              <w:t>M Soban</w:t>
+                              <w:t>M</w:t>
+                            </w:r>
+                            <w:r>
+                              <w:rPr>
+                                <w:rFonts w:asciiTheme="minorHAnsi" w:hAnsi="Cambria" w:cstheme="minorBidi"/>
+                                <w:color w:val="000000"/>
+                                <w:sz w:val="22"/>
+                                <w:szCs w:val="22"/>
+                              </w:rPr>
+                              <w:t>uhammad</w:t>
+                            </w:r>
+                            <w:r>
+                              <w:rPr>
+                                <w:rFonts w:asciiTheme="minorHAnsi" w:hAnsi="Cambria" w:cstheme="minorBidi"/>
+                                <w:color w:val="000000"/>
+                                <w:sz w:val="22"/>
+                                <w:szCs w:val="22"/>
+                              </w:rPr>
+                              <w:t xml:space="preserve"> Abdullah</w:t>
                             </w:r>
                           </w:p>
                           <w:p>
@@ -3066,7 +3084,7 @@
                           <w:sz w:val="22"/>
                           <w:szCs w:val="22"/>
                         </w:rPr>
-                        <w:t>M Sarfaraz</w:t>
+                        <w:t>Zahid Mehmood</w:t>
                       </w:r>
                     </w:p>
                     <w:p>
@@ -3088,7 +3106,25 @@
                           <w:sz w:val="22"/>
                           <w:szCs w:val="22"/>
                         </w:rPr>
-                        <w:t>M Soban</w:t>
+                        <w:t>M</w:t>
+                      </w:r>
+                      <w:r>
+                        <w:rPr>
+                          <w:rFonts w:asciiTheme="minorHAnsi" w:hAnsi="Cambria" w:cstheme="minorBidi"/>
+                          <w:color w:val="000000"/>
+                          <w:sz w:val="22"/>
+                          <w:szCs w:val="22"/>
+                        </w:rPr>
+                        <w:t>uhammad</w:t>
+                      </w:r>
+                      <w:r>
+                        <w:rPr>
+                          <w:rFonts w:asciiTheme="minorHAnsi" w:hAnsi="Cambria" w:cstheme="minorBidi"/>
+                          <w:color w:val="000000"/>
+                          <w:sz w:val="22"/>
+                          <w:szCs w:val="22"/>
+                        </w:rPr>
+                        <w:t xml:space="preserve"> Abdullah</w:t>
                       </w:r>
                     </w:p>
                     <w:p>
@@ -3646,7 +3682,7 @@
                                 <w:sz w:val="22"/>
                                 <w:szCs w:val="22"/>
                               </w:rPr>
-                              <w:t>M Usama Kayani</w:t>
+                              <w:t>M Sarfaraz</w:t>
                             </w:r>
                           </w:p>
                           <w:p>
@@ -3668,36 +3704,7 @@
                                 <w:sz w:val="22"/>
                                 <w:szCs w:val="22"/>
                               </w:rPr>
-                              <w:t xml:space="preserve">Saad </w:t>
-                            </w:r>
-                            <w:proofErr w:type="spellStart"/>
-                            <w:r>
-                              <w:rPr>
-                                <w:rFonts w:asciiTheme="minorHAnsi" w:hAnsi="Cambria" w:cstheme="minorBidi"/>
-                                <w:color w:val="000000"/>
-                                <w:sz w:val="22"/>
-                                <w:szCs w:val="22"/>
-                              </w:rPr>
-                              <w:t>ul</w:t>
-                            </w:r>
-                            <w:proofErr w:type="spellEnd"/>
-                            <w:r>
-                              <w:rPr>
-                                <w:rFonts w:asciiTheme="minorHAnsi" w:hAnsi="Cambria" w:cstheme="minorBidi"/>
-                                <w:color w:val="000000"/>
-                                <w:sz w:val="22"/>
-                                <w:szCs w:val="22"/>
-                              </w:rPr>
-                              <w:t xml:space="preserve"> Hassan</w:t>
-                            </w:r>
-                            <w:r>
-                              <w:rPr>
-                                <w:rFonts w:asciiTheme="minorHAnsi" w:hAnsi="Cambria" w:cstheme="minorBidi"/>
-                                <w:color w:val="000000"/>
-                                <w:sz w:val="22"/>
-                                <w:szCs w:val="22"/>
-                              </w:rPr>
-                              <w:br/>
+                              <w:t>M Soban</w:t>
                             </w:r>
                           </w:p>
                           <w:p>
@@ -3850,7 +3857,7 @@
                           <w:sz w:val="22"/>
                           <w:szCs w:val="22"/>
                         </w:rPr>
-                        <w:t>M Usama Kayani</w:t>
+                        <w:t>M Sarfaraz</w:t>
                       </w:r>
                     </w:p>
                     <w:p>
@@ -3872,36 +3879,7 @@
                           <w:sz w:val="22"/>
                           <w:szCs w:val="22"/>
                         </w:rPr>
-                        <w:t xml:space="preserve">Saad </w:t>
-                      </w:r>
-                      <w:proofErr w:type="spellStart"/>
-                      <w:r>
-                        <w:rPr>
-                          <w:rFonts w:asciiTheme="minorHAnsi" w:hAnsi="Cambria" w:cstheme="minorBidi"/>
-                          <w:color w:val="000000"/>
-                          <w:sz w:val="22"/>
-                          <w:szCs w:val="22"/>
-                        </w:rPr>
-                        <w:t>ul</w:t>
-                      </w:r>
-                      <w:proofErr w:type="spellEnd"/>
-                      <w:r>
-                        <w:rPr>
-                          <w:rFonts w:asciiTheme="minorHAnsi" w:hAnsi="Cambria" w:cstheme="minorBidi"/>
-                          <w:color w:val="000000"/>
-                          <w:sz w:val="22"/>
-                          <w:szCs w:val="22"/>
-                        </w:rPr>
-                        <w:t xml:space="preserve"> Hassan</w:t>
-                      </w:r>
-                      <w:r>
-                        <w:rPr>
-                          <w:rFonts w:asciiTheme="minorHAnsi" w:hAnsi="Cambria" w:cstheme="minorBidi"/>
-                          <w:color w:val="000000"/>
-                          <w:sz w:val="22"/>
-                          <w:szCs w:val="22"/>
-                        </w:rPr>
-                        <w:br/>
+                        <w:t>M Soban</w:t>
                       </w:r>
                     </w:p>
                     <w:p>

</xml_diff>